<commit_message>
Mapped the control scan codes for Thetis
Mapped to match p2app behaviour for G2V1 panel; these use Andromeda equivalent scan codes.
</commit_message>
<xml_diff>
--- a/documentation/G2 mk1 front panel adapter Notes.docx
+++ b/documentation/G2 mk1 front panel adapter Notes.docx
@@ -39,15 +39,7 @@
         <w:t>.</w:t>
       </w:r>
       <w:r>
-        <w:t xml:space="preserve"> This interfaces to the existing design front panel via its </w:t>
-      </w:r>
-      <w:proofErr w:type="gramStart"/>
-      <w:r>
-        <w:t>40 pin</w:t>
-      </w:r>
-      <w:proofErr w:type="gramEnd"/>
-      <w:r>
-        <w:t xml:space="preserve"> connector and presents an interface to the </w:t>
+        <w:t xml:space="preserve"> This interfaces to the existing design front panel via its 40 pin connector and presents an interface to the </w:t>
       </w:r>
       <w:r>
         <w:t>Raspberry pi via USB serial.</w:t>
@@ -198,13 +190,10 @@
     </w:p>
     <w:p>
       <w:r>
-        <w:t xml:space="preserve">This section lists the scan codes send over serial USB either to p2app or to piHPSDR. Those programs are responsible for converting them to suitable </w:t>
-      </w:r>
-      <w:r>
-        <w:t>T</w:t>
-      </w:r>
-      <w:r>
-        <w:t>hetis scan codes.</w:t>
+        <w:t xml:space="preserve">This section lists the scan codes </w:t>
+      </w:r>
+      <w:r>
+        <w:t>from initial hardware reading of devices. A lookup table converts them to the reported codes in the next table.</w:t>
       </w:r>
     </w:p>
     <w:p>
@@ -616,23 +605,7 @@
         <w:t xml:space="preserve"> The scan codes are only used by the Arduino software and have no user meaning.</w:t>
       </w:r>
     </w:p>
-    <w:p>
-      <w:r>
-        <w:t xml:space="preserve">A complete list of reported button codes </w:t>
-      </w:r>
-      <w:r>
-        <w:t>using ZZZ</w:t>
-      </w:r>
-      <w:r>
-        <w:t>P</w:t>
-      </w:r>
-      <w:r>
-        <w:t xml:space="preserve"> messages </w:t>
-      </w:r>
-      <w:r>
-        <w:t>is below.</w:t>
-      </w:r>
-    </w:p>
+    <w:p/>
     <w:tbl>
       <w:tblPr>
         <w:tblStyle w:val="TableGrid"/>
@@ -1314,27 +1287,60 @@
     </w:p>
     <w:p>
       <w:r>
-        <w:t>The scan codes reported to the client SDR app are iden</w:t>
+        <w:t xml:space="preserve">The scan codes </w:t>
+      </w:r>
+      <w:r>
+        <w:t>sent by ZZZP / ZZZE messages</w:t>
+      </w:r>
+      <w:r>
+        <w:t xml:space="preserve">, and </w:t>
+      </w:r>
+      <w:r>
+        <w:t xml:space="preserve">reported to the client SDR app </w:t>
+      </w:r>
+      <w:r>
+        <w:t xml:space="preserve">without modification, </w:t>
+      </w:r>
+      <w:r>
+        <w:t>are iden</w:t>
       </w:r>
       <w:r>
         <w:t>tical to those reported by p2app when used with a G2V1 panel.</w:t>
       </w:r>
       <w:r>
-        <w:t xml:space="preserve"> This means the user experience will be the same and for example Thetis does not need to be reprogrammed.</w:t>
-      </w:r>
-      <w:r>
-        <w:t xml:space="preserve"> Pushbutton and encoder codes are shown in the following diagrams.</w:t>
-      </w:r>
-      <w:r>
-        <w:t xml:space="preserve"> P2app is responsible for assigning these codes. </w:t>
-      </w:r>
-    </w:p>
-    <w:p>
-      <w:r>
-        <w:rPr>
-          <w:highlight w:val="yellow"/>
-        </w:rPr>
-        <w:t>These do not look right!</w:t>
+        <w:t xml:space="preserve"> </w:t>
+      </w:r>
+      <w:r>
+        <w:t xml:space="preserve">These are “nearest equivalent” control assignments </w:t>
+      </w:r>
+      <w:r>
+        <w:t xml:space="preserve">using the Andromeda mapping. </w:t>
+      </w:r>
+      <w:r>
+        <w:t xml:space="preserve">This means the user experience will be the same </w:t>
+      </w:r>
+      <w:r>
+        <w:t>as for a G2V1 panel read by p2app</w:t>
+      </w:r>
+      <w:r>
+        <w:t>.</w:t>
+      </w:r>
+      <w:r>
+        <w:t xml:space="preserve"> Pushbutton and encoder </w:t>
+      </w:r>
+      <w:r>
+        <w:t xml:space="preserve">ZZZE/ZZZP message </w:t>
+      </w:r>
+      <w:r>
+        <w:t>codes are shown in the following diagrams.</w:t>
+      </w:r>
+      <w:r>
+        <w:t xml:space="preserve"> </w:t>
+      </w:r>
+    </w:p>
+    <w:p>
+      <w:r>
+        <w:t>The user can use the Andromeda assignments in Thetis and if necessary reset to Andromeda defaults; a little modification from there will be needed.</w:t>
       </w:r>
     </w:p>
     <w:p>
@@ -1427,6 +1433,343 @@
     </w:p>
     <w:p>
       <w:pPr>
+        <w:spacing w:after="0" w:line="240" w:lineRule="auto"/>
+      </w:pPr>
+      <w:r>
+        <w:t>The encoder functions</w:t>
+      </w:r>
+      <w:r>
+        <w:t>, when Thetis is set to defaults for Andromeda, are as follows:</w:t>
+      </w:r>
+    </w:p>
+    <w:tbl>
+      <w:tblPr>
+        <w:tblStyle w:val="TableGrid"/>
+        <w:tblW w:w="0" w:type="auto"/>
+        <w:tblLook w:val="04A0" w:firstRow="1" w:lastRow="0" w:firstColumn="1" w:lastColumn="0" w:noHBand="0" w:noVBand="1"/>
+      </w:tblPr>
+      <w:tblGrid>
+        <w:gridCol w:w="1696"/>
+        <w:gridCol w:w="2268"/>
+        <w:gridCol w:w="2410"/>
+        <w:gridCol w:w="2410"/>
+      </w:tblGrid>
+      <w:tr>
+        <w:tc>
+          <w:tcPr>
+            <w:tcW w:w="1696" w:type="dxa"/>
+          </w:tcPr>
+          <w:p>
+            <w:pPr>
+              <w:spacing w:after="0" w:line="240" w:lineRule="auto"/>
+              <w:rPr>
+                <w:b/>
+                <w:bCs/>
+              </w:rPr>
+            </w:pPr>
+            <w:r>
+              <w:rPr>
+                <w:b/>
+                <w:bCs/>
+              </w:rPr>
+              <w:t>Encoder</w:t>
+            </w:r>
+          </w:p>
+        </w:tc>
+        <w:tc>
+          <w:tcPr>
+            <w:tcW w:w="2268" w:type="dxa"/>
+          </w:tcPr>
+          <w:p>
+            <w:pPr>
+              <w:spacing w:after="0" w:line="240" w:lineRule="auto"/>
+              <w:rPr>
+                <w:b/>
+                <w:bCs/>
+              </w:rPr>
+            </w:pPr>
+            <w:r>
+              <w:rPr>
+                <w:b/>
+                <w:bCs/>
+              </w:rPr>
+              <w:t>Top knob</w:t>
+            </w:r>
+          </w:p>
+        </w:tc>
+        <w:tc>
+          <w:tcPr>
+            <w:tcW w:w="2410" w:type="dxa"/>
+          </w:tcPr>
+          <w:p>
+            <w:pPr>
+              <w:spacing w:after="0" w:line="240" w:lineRule="auto"/>
+              <w:rPr>
+                <w:b/>
+                <w:bCs/>
+              </w:rPr>
+            </w:pPr>
+            <w:r>
+              <w:rPr>
+                <w:b/>
+                <w:bCs/>
+              </w:rPr>
+              <w:t>Bottom knob</w:t>
+            </w:r>
+          </w:p>
+        </w:tc>
+        <w:tc>
+          <w:tcPr>
+            <w:tcW w:w="2410" w:type="dxa"/>
+          </w:tcPr>
+          <w:p>
+            <w:pPr>
+              <w:spacing w:after="0" w:line="240" w:lineRule="auto"/>
+              <w:rPr>
+                <w:b/>
+                <w:bCs/>
+              </w:rPr>
+            </w:pPr>
+            <w:r>
+              <w:rPr>
+                <w:b/>
+                <w:bCs/>
+              </w:rPr>
+              <w:t>Pushbutton Function</w:t>
+            </w:r>
+          </w:p>
+        </w:tc>
+      </w:tr>
+      <w:tr>
+        <w:tc>
+          <w:tcPr>
+            <w:tcW w:w="1696" w:type="dxa"/>
+          </w:tcPr>
+          <w:p>
+            <w:pPr>
+              <w:spacing w:after="0" w:line="240" w:lineRule="auto"/>
+            </w:pPr>
+            <w:r>
+              <w:t>Top left</w:t>
+            </w:r>
+          </w:p>
+        </w:tc>
+        <w:tc>
+          <w:tcPr>
+            <w:tcW w:w="2268" w:type="dxa"/>
+          </w:tcPr>
+          <w:p>
+            <w:pPr>
+              <w:spacing w:after="0" w:line="240" w:lineRule="auto"/>
+            </w:pPr>
+            <w:r>
+              <w:t>Multifunction</w:t>
+            </w:r>
+          </w:p>
+        </w:tc>
+        <w:tc>
+          <w:tcPr>
+            <w:tcW w:w="2410" w:type="dxa"/>
+          </w:tcPr>
+          <w:p>
+            <w:pPr>
+              <w:spacing w:after="0" w:line="240" w:lineRule="auto"/>
+            </w:pPr>
+            <w:r>
+              <w:t>Drive</w:t>
+            </w:r>
+          </w:p>
+        </w:tc>
+        <w:tc>
+          <w:tcPr>
+            <w:tcW w:w="2410" w:type="dxa"/>
+          </w:tcPr>
+          <w:p>
+            <w:pPr>
+              <w:spacing w:after="0" w:line="240" w:lineRule="auto"/>
+            </w:pPr>
+            <w:r>
+              <w:t>Multifunction encoder</w:t>
+            </w:r>
+          </w:p>
+        </w:tc>
+      </w:tr>
+      <w:tr>
+        <w:tc>
+          <w:tcPr>
+            <w:tcW w:w="1696" w:type="dxa"/>
+          </w:tcPr>
+          <w:p>
+            <w:pPr>
+              <w:spacing w:after="0" w:line="240" w:lineRule="auto"/>
+            </w:pPr>
+            <w:r>
+              <w:t>Bottom left</w:t>
+            </w:r>
+          </w:p>
+        </w:tc>
+        <w:tc>
+          <w:tcPr>
+            <w:tcW w:w="2268" w:type="dxa"/>
+          </w:tcPr>
+          <w:p>
+            <w:pPr>
+              <w:spacing w:after="0" w:line="240" w:lineRule="auto"/>
+            </w:pPr>
+            <w:r>
+              <w:t>AF gain</w:t>
+            </w:r>
+          </w:p>
+        </w:tc>
+        <w:tc>
+          <w:tcPr>
+            <w:tcW w:w="2410" w:type="dxa"/>
+          </w:tcPr>
+          <w:p>
+            <w:pPr>
+              <w:spacing w:after="0" w:line="240" w:lineRule="auto"/>
+            </w:pPr>
+            <w:r>
+              <w:t>AGC</w:t>
+            </w:r>
+          </w:p>
+        </w:tc>
+        <w:tc>
+          <w:tcPr>
+            <w:tcW w:w="2410" w:type="dxa"/>
+          </w:tcPr>
+          <w:p>
+            <w:pPr>
+              <w:spacing w:after="0" w:line="240" w:lineRule="auto"/>
+            </w:pPr>
+            <w:r>
+              <w:t>MUTE</w:t>
+            </w:r>
+          </w:p>
+        </w:tc>
+      </w:tr>
+      <w:tr>
+        <w:tc>
+          <w:tcPr>
+            <w:tcW w:w="1696" w:type="dxa"/>
+          </w:tcPr>
+          <w:p>
+            <w:pPr>
+              <w:spacing w:after="0" w:line="240" w:lineRule="auto"/>
+            </w:pPr>
+            <w:r>
+              <w:t xml:space="preserve">Top </w:t>
+            </w:r>
+            <w:r>
+              <w:t>right</w:t>
+            </w:r>
+          </w:p>
+        </w:tc>
+        <w:tc>
+          <w:tcPr>
+            <w:tcW w:w="2268" w:type="dxa"/>
+          </w:tcPr>
+          <w:p>
+            <w:pPr>
+              <w:spacing w:after="0" w:line="240" w:lineRule="auto"/>
+            </w:pPr>
+            <w:r>
+              <w:t>Filter high cut</w:t>
+            </w:r>
+          </w:p>
+        </w:tc>
+        <w:tc>
+          <w:tcPr>
+            <w:tcW w:w="2410" w:type="dxa"/>
+          </w:tcPr>
+          <w:p>
+            <w:pPr>
+              <w:spacing w:after="0" w:line="240" w:lineRule="auto"/>
+            </w:pPr>
+            <w:r>
+              <w:t>Filter low cut</w:t>
+            </w:r>
+          </w:p>
+        </w:tc>
+        <w:tc>
+          <w:tcPr>
+            <w:tcW w:w="2410" w:type="dxa"/>
+          </w:tcPr>
+          <w:p>
+            <w:pPr>
+              <w:spacing w:after="0" w:line="240" w:lineRule="auto"/>
+            </w:pPr>
+            <w:r>
+              <w:t>Filter reset</w:t>
+            </w:r>
+          </w:p>
+        </w:tc>
+      </w:tr>
+      <w:tr>
+        <w:tc>
+          <w:tcPr>
+            <w:tcW w:w="1696" w:type="dxa"/>
+          </w:tcPr>
+          <w:p>
+            <w:pPr>
+              <w:spacing w:after="0" w:line="240" w:lineRule="auto"/>
+            </w:pPr>
+            <w:r>
+              <w:t xml:space="preserve">Bottom </w:t>
+            </w:r>
+            <w:r>
+              <w:t>right</w:t>
+            </w:r>
+          </w:p>
+        </w:tc>
+        <w:tc>
+          <w:tcPr>
+            <w:tcW w:w="2268" w:type="dxa"/>
+          </w:tcPr>
+          <w:p>
+            <w:pPr>
+              <w:spacing w:after="0" w:line="240" w:lineRule="auto"/>
+            </w:pPr>
+            <w:r>
+              <w:t>RIT</w:t>
+            </w:r>
+          </w:p>
+        </w:tc>
+        <w:tc>
+          <w:tcPr>
+            <w:tcW w:w="2410" w:type="dxa"/>
+          </w:tcPr>
+          <w:p>
+            <w:pPr>
+              <w:spacing w:after="0" w:line="240" w:lineRule="auto"/>
+            </w:pPr>
+            <w:r>
+              <w:t>XIT</w:t>
+            </w:r>
+          </w:p>
+        </w:tc>
+        <w:tc>
+          <w:tcPr>
+            <w:tcW w:w="2410" w:type="dxa"/>
+          </w:tcPr>
+          <w:p>
+            <w:pPr>
+              <w:spacing w:after="0" w:line="240" w:lineRule="auto"/>
+            </w:pPr>
+            <w:r>
+              <w:t>RIT/XIT reset</w:t>
+            </w:r>
+          </w:p>
+        </w:tc>
+      </w:tr>
+    </w:tbl>
+    <w:p>
+      <w:pPr>
+        <w:spacing w:after="0" w:line="240" w:lineRule="auto"/>
+      </w:pPr>
+    </w:p>
+    <w:p>
+      <w:pPr>
         <w:keepNext/>
         <w:spacing w:after="0" w:line="240" w:lineRule="auto"/>
       </w:pPr>
@@ -1434,6 +1777,7 @@
         <w:rPr>
           <w:noProof/>
         </w:rPr>
+        <w:lastRenderedPageBreak/>
         <w:drawing>
           <wp:inline distT="0" distB="0" distL="0" distR="0" wp14:anchorId="32F1362F" wp14:editId="652C1DD3">
             <wp:extent cx="6324600" cy="2771775"/>
@@ -1505,7 +1849,6 @@
         <w:pStyle w:val="Heading1"/>
       </w:pPr>
       <w:r>
-        <w:lastRenderedPageBreak/>
         <w:t>Software Structure</w:t>
       </w:r>
     </w:p>
@@ -1549,15 +1892,7 @@
         <w:t xml:space="preserve"> panel code. </w:t>
       </w:r>
       <w:r>
-        <w:t xml:space="preserve">Most control interfacing is polled, </w:t>
-      </w:r>
-      <w:proofErr w:type="gramStart"/>
-      <w:r>
-        <w:t>with the exception of</w:t>
-      </w:r>
-      <w:proofErr w:type="gramEnd"/>
-      <w:r>
-        <w:t xml:space="preserve"> the VFO encoder which will be interrupt driven.</w:t>
+        <w:t>Most control interfacing is polled, with the exception of the VFO encoder which will be interrupt driven.</w:t>
       </w:r>
     </w:p>
     <w:p>
@@ -1588,15 +1923,7 @@
         <w:t>i</w:t>
       </w:r>
       <w:r>
-        <w:t xml:space="preserve">red </w:t>
-      </w:r>
-      <w:proofErr w:type="gramStart"/>
-      <w:r>
-        <w:t>serial;</w:t>
-      </w:r>
-      <w:proofErr w:type="gramEnd"/>
-      <w:r>
-        <w:t xml:space="preserve"> </w:t>
+        <w:t xml:space="preserve">red serial; </w:t>
       </w:r>
     </w:p>
     <w:p>
@@ -1614,15 +1941,7 @@
         <w:t xml:space="preserve">ent </w:t>
       </w:r>
       <w:r>
-        <w:t>I/</w:t>
-      </w:r>
-      <w:proofErr w:type="gramStart"/>
-      <w:r>
-        <w:t>O;</w:t>
-      </w:r>
-      <w:proofErr w:type="gramEnd"/>
-      <w:r>
-        <w:t xml:space="preserve"> </w:t>
+        <w:t xml:space="preserve">I/O; </w:t>
       </w:r>
     </w:p>
     <w:p>
@@ -1634,15 +1953,7 @@
         </w:numPr>
       </w:pPr>
       <w:r>
-        <w:t xml:space="preserve">no </w:t>
-      </w:r>
-      <w:proofErr w:type="gramStart"/>
-      <w:r>
-        <w:t>indicators;</w:t>
-      </w:r>
-      <w:proofErr w:type="gramEnd"/>
-      <w:r>
-        <w:t xml:space="preserve"> </w:t>
+        <w:t xml:space="preserve">no indicators; </w:t>
       </w:r>
     </w:p>
     <w:p>
@@ -1660,13 +1971,8 @@
         <w:t xml:space="preserve">encoder and pushbutton </w:t>
       </w:r>
       <w:r>
-        <w:t xml:space="preserve">shift </w:t>
-      </w:r>
-      <w:proofErr w:type="gramStart"/>
-      <w:r>
-        <w:t>functionality;</w:t>
-      </w:r>
-      <w:proofErr w:type="gramEnd"/>
+        <w:t>shift functionality;</w:t>
+      </w:r>
     </w:p>
     <w:p>
       <w:pPr>
@@ -1677,13 +1983,8 @@
         </w:numPr>
       </w:pPr>
       <w:r>
-        <w:t xml:space="preserve">fewer </w:t>
-      </w:r>
-      <w:proofErr w:type="gramStart"/>
-      <w:r>
-        <w:t>encoders;</w:t>
-      </w:r>
-      <w:proofErr w:type="gramEnd"/>
+        <w:t>fewer encoders;</w:t>
+      </w:r>
     </w:p>
     <w:p>
       <w:pPr>
@@ -1700,16 +2001,11 @@
         <w:t xml:space="preserve"> to MCP23017</w:t>
       </w:r>
       <w:r>
-        <w:t xml:space="preserve">, rather than being in a </w:t>
-      </w:r>
-      <w:proofErr w:type="gramStart"/>
-      <w:r>
-        <w:t>matrix</w:t>
+        <w:t>, rather than being in a matrix</w:t>
       </w:r>
       <w:r>
         <w:t>;</w:t>
       </w:r>
-      <w:proofErr w:type="gramEnd"/>
     </w:p>
     <w:p>
       <w:pPr>
@@ -1742,18 +2038,10 @@
         <w:t>The Arduino will interface the I/O devices, consisting of optical VFO encoder, mechanical dual shaft encoders</w:t>
       </w:r>
       <w:r>
-        <w:t xml:space="preserve"> </w:t>
-      </w:r>
-      <w:proofErr w:type="gramStart"/>
-      <w:r>
-        <w:t xml:space="preserve">and </w:t>
-      </w:r>
-      <w:r>
-        <w:t xml:space="preserve"> pushbuttons</w:t>
-      </w:r>
-      <w:proofErr w:type="gramEnd"/>
-      <w:r>
-        <w:t xml:space="preserve">. It will handle all </w:t>
+        <w:t xml:space="preserve"> and </w:t>
+      </w:r>
+      <w:r>
+        <w:t xml:space="preserve"> pushbuttons. It will handle all </w:t>
       </w:r>
       <w:r>
         <w:t xml:space="preserve">debouncing and present completed event data to the Raspberry pi. </w:t>
@@ -1800,13 +2088,8 @@
         <w:t xml:space="preserve"> (potenti</w:t>
       </w:r>
       <w:r>
-        <w:t>ally up to 20 steps per 10ms timestep</w:t>
-      </w:r>
-      <w:proofErr w:type="gramStart"/>
-      <w:r>
-        <w:t>);</w:t>
-      </w:r>
-      <w:proofErr w:type="gramEnd"/>
+        <w:t>ally up to 20 steps per 10ms timestep);</w:t>
+      </w:r>
     </w:p>
     <w:p>
       <w:pPr>
@@ -1817,16 +2100,11 @@
         </w:numPr>
       </w:pPr>
       <w:r>
-        <w:t xml:space="preserve">Mechanical encoder </w:t>
-      </w:r>
-      <w:proofErr w:type="gramStart"/>
-      <w:r>
-        <w:t>steps</w:t>
+        <w:t>Mechanical encoder steps</w:t>
       </w:r>
       <w:r>
         <w:t>;</w:t>
       </w:r>
-      <w:proofErr w:type="gramEnd"/>
     </w:p>
     <w:p>
       <w:pPr>
@@ -1893,15 +2171,7 @@
         <w:t xml:space="preserve">interrupt driven operation is viable. </w:t>
       </w:r>
       <w:r>
-        <w:t xml:space="preserve">The “metal can” encoder should interrupt on one input </w:t>
-      </w:r>
-      <w:proofErr w:type="gramStart"/>
-      <w:r>
-        <w:t>only, and</w:t>
-      </w:r>
-      <w:proofErr w:type="gramEnd"/>
-      <w:r>
-        <w:t xml:space="preserve"> use the level of the other to determine direction. There is #define code for this.</w:t>
+        <w:t>The “metal can” encoder should interrupt on one input only, and use the level of the other to determine direction. There is #define code for this.</w:t>
       </w:r>
     </w:p>
     <w:p>
@@ -1921,19 +2191,12 @@
         <w:t xml:space="preserve"> event is sufficient. All encoders will be scanned in parallel</w:t>
       </w:r>
       <w:r>
-        <w:t xml:space="preserve">, but it is unlikely that more than one will be turned at a </w:t>
-      </w:r>
-      <w:proofErr w:type="gramStart"/>
-      <w:r>
-        <w:t>time</w:t>
-      </w:r>
-      <w:proofErr w:type="gramEnd"/>
-      <w:r>
-        <w:t xml:space="preserve"> so a high event rate is unlikely. </w:t>
-      </w:r>
-    </w:p>
-    <w:p>
-      <w:r>
+        <w:t xml:space="preserve">, but it is unlikely that more than one will be turned at a time so a high event rate is unlikely. </w:t>
+      </w:r>
+    </w:p>
+    <w:p>
+      <w:r>
+        <w:lastRenderedPageBreak/>
         <w:t>Pushbutton encoders also generate noisy edges</w:t>
       </w:r>
       <w:r>
@@ -1959,15 +2222,7 @@
     </w:p>
     <w:p>
       <w:r>
-        <w:t xml:space="preserve">Like </w:t>
-      </w:r>
-      <w:proofErr w:type="gramStart"/>
-      <w:r>
-        <w:t>all of</w:t>
-      </w:r>
-      <w:proofErr w:type="gramEnd"/>
-      <w:r>
-        <w:t xml:space="preserve"> my Arduino projects, the code will work to a fixed timer driven timestep. It will not follow the normal Arduino practice of executing a loop continuously; it will only run a loop once per timestep. That allows real time operation with known event timings. </w:t>
+        <w:t xml:space="preserve">Like all of my Arduino projects, the code will work to a fixed timer driven timestep. It will not follow the normal Arduino practice of executing a loop continuously; it will only run a loop once per timestep. That allows real time operation with known event timings. </w:t>
       </w:r>
     </w:p>
     <w:p>
@@ -2001,17 +2256,12 @@
         <w:t xml:space="preserve"> tick (I2C read for 16 buttons, </w:t>
       </w:r>
       <w:proofErr w:type="spellStart"/>
-      <w:proofErr w:type="gramStart"/>
       <w:r>
         <w:t>digitalRead</w:t>
       </w:r>
       <w:proofErr w:type="spellEnd"/>
       <w:r>
-        <w:t>(</w:t>
-      </w:r>
-      <w:proofErr w:type="gramEnd"/>
-      <w:r>
-        <w:t>) for the encoder buttons)</w:t>
+        <w:t>() for the encoder buttons)</w:t>
       </w:r>
     </w:p>
     <w:p>
@@ -2023,13 +2273,8 @@
         </w:numPr>
       </w:pPr>
       <w:r>
-        <w:t xml:space="preserve">Update the </w:t>
-      </w:r>
-      <w:proofErr w:type="gramStart"/>
-      <w:r>
-        <w:t>encoders;</w:t>
-      </w:r>
-      <w:proofErr w:type="gramEnd"/>
+        <w:t>Update the encoders;</w:t>
+      </w:r>
     </w:p>
     <w:p>
       <w:pPr>
@@ -2040,13 +2285,8 @@
         </w:numPr>
       </w:pPr>
       <w:r>
-        <w:t xml:space="preserve">Send any messages to CAT </w:t>
-      </w:r>
-      <w:proofErr w:type="gramStart"/>
-      <w:r>
-        <w:t>serial;</w:t>
-      </w:r>
-      <w:proofErr w:type="gramEnd"/>
+        <w:t>Send any messages to CAT serial;</w:t>
+      </w:r>
     </w:p>
     <w:p>
       <w:pPr>
@@ -2065,7 +2305,6 @@
         <w:pStyle w:val="Heading2"/>
       </w:pPr>
       <w:r>
-        <w:lastRenderedPageBreak/>
         <w:t>I</w:t>
       </w:r>
       <w:r>
@@ -2126,13 +2365,8 @@
           <w:numId w:val="9"/>
         </w:numPr>
       </w:pPr>
-      <w:proofErr w:type="gramStart"/>
-      <w:r>
-        <w:t>8 bit</w:t>
-      </w:r>
-      <w:proofErr w:type="gramEnd"/>
-      <w:r>
-        <w:t xml:space="preserve"> register write, for configuration</w:t>
+      <w:r>
+        <w:t>8 bit register write, for configuration</w:t>
       </w:r>
     </w:p>
     <w:p>
@@ -2144,15 +2378,7 @@
         </w:numPr>
       </w:pPr>
       <w:r>
-        <w:t xml:space="preserve">16 </w:t>
-      </w:r>
-      <w:proofErr w:type="gramStart"/>
-      <w:r>
-        <w:t>bit</w:t>
-      </w:r>
-      <w:proofErr w:type="gramEnd"/>
-      <w:r>
-        <w:t xml:space="preserve"> read from adjacent register</w:t>
+        <w:t>16 bit read from adjacent register</w:t>
       </w:r>
       <w:r>
         <w:t>s</w:t>
@@ -2323,7 +2549,6 @@
         </w:rPr>
         <w:t>20</w:t>
       </w:r>
-      <w:proofErr w:type="gramStart"/>
       <w:r>
         <w:rPr>
           <w:rFonts w:ascii="Consolas" w:eastAsia="Times New Roman" w:hAnsi="Consolas" w:cs="Times New Roman"/>
@@ -2344,7 +2569,6 @@
         </w:rPr>
         <w:t>;</w:t>
       </w:r>
-      <w:proofErr w:type="gramEnd"/>
     </w:p>
     <w:p>
       <w:pPr>
@@ -2407,18 +2631,7 @@
           <w:szCs w:val="21"/>
           <w:lang w:eastAsia="en-GB"/>
         </w:rPr>
-        <w:t>(</w:t>
-      </w:r>
-      <w:proofErr w:type="gramStart"/>
-      <w:r>
-        <w:rPr>
-          <w:rFonts w:ascii="Consolas" w:eastAsia="Times New Roman" w:hAnsi="Consolas" w:cs="Times New Roman"/>
-          <w:color w:val="434F54"/>
-          <w:sz w:val="21"/>
-          <w:szCs w:val="21"/>
-          <w:lang w:eastAsia="en-GB"/>
-        </w:rPr>
-        <w:t>)</w:t>
+        <w:t>()</w:t>
       </w:r>
       <w:r>
         <w:rPr>
@@ -2430,7 +2643,6 @@
         </w:rPr>
         <w:t>;</w:t>
       </w:r>
-      <w:proofErr w:type="gramEnd"/>
     </w:p>
     <w:p/>
     <w:p>
@@ -2511,7 +2723,6 @@
         </w:rPr>
         <w:t>20</w:t>
       </w:r>
-      <w:proofErr w:type="gramStart"/>
       <w:r>
         <w:rPr>
           <w:rFonts w:ascii="Consolas" w:eastAsia="Times New Roman" w:hAnsi="Consolas" w:cs="Times New Roman"/>
@@ -2532,7 +2743,6 @@
         </w:rPr>
         <w:t>;</w:t>
       </w:r>
-      <w:proofErr w:type="gramEnd"/>
     </w:p>
     <w:p>
       <w:r>
@@ -2644,6 +2854,7 @@
                 <w:b/>
                 <w:bCs/>
               </w:rPr>
+              <w:lastRenderedPageBreak/>
               <w:t>Control type</w:t>
             </w:r>
           </w:p>
@@ -2721,7 +2932,6 @@
               <w:t xml:space="preserve">Up: </w:t>
             </w:r>
             <w:proofErr w:type="spellStart"/>
-            <w:proofErr w:type="gramStart"/>
             <w:r>
               <w:t>ZZZUnn</w:t>
             </w:r>
@@ -2729,7 +2939,6 @@
             <w:r>
               <w:t>;</w:t>
             </w:r>
-            <w:proofErr w:type="gramEnd"/>
           </w:p>
           <w:p>
             <w:pPr>
@@ -2780,15 +2989,7 @@
               <w:spacing w:after="0" w:line="240" w:lineRule="auto"/>
             </w:pPr>
             <w:r>
-              <w:t xml:space="preserve"> </w:t>
-            </w:r>
-            <w:proofErr w:type="gramStart"/>
-            <w:r>
-              <w:t>Other</w:t>
-            </w:r>
-            <w:proofErr w:type="gramEnd"/>
-            <w:r>
-              <w:t xml:space="preserve"> encoder</w:t>
+              <w:t xml:space="preserve"> Other encoder</w:t>
             </w:r>
           </w:p>
         </w:tc>
@@ -2916,13 +3117,8 @@
             </w:r>
             <w:proofErr w:type="spellEnd"/>
             <w:r>
-              <w:t>=button number (1-99, 0=n/a</w:t>
-            </w:r>
-            <w:proofErr w:type="gramStart"/>
-            <w:r>
-              <w:t>);</w:t>
-            </w:r>
-            <w:proofErr w:type="gramEnd"/>
+              <w:t>=button number (1-99, 0=n/a);</w:t>
+            </w:r>
           </w:p>
           <w:p>
             <w:pPr>
@@ -2959,11 +3155,9 @@
               <w:keepNext/>
               <w:spacing w:after="0" w:line="240" w:lineRule="auto"/>
             </w:pPr>
-            <w:proofErr w:type="gramStart"/>
             <w:r>
               <w:t>ZZZS;</w:t>
             </w:r>
-            <w:proofErr w:type="gramEnd"/>
           </w:p>
           <w:p>
             <w:pPr>
@@ -3002,15 +3196,7 @@
               <w:spacing w:after="0" w:line="240" w:lineRule="auto"/>
             </w:pPr>
             <w:r>
-              <w:t xml:space="preserve">1: </w:t>
-            </w:r>
-            <w:proofErr w:type="gramStart"/>
-            <w:r>
-              <w:t>Andromeda  2</w:t>
-            </w:r>
-            <w:proofErr w:type="gramEnd"/>
-            <w:r>
-              <w:t>: Aries  3: Ganymede</w:t>
+              <w:t>1: Andromeda  2: Aries  3: Ganymede</w:t>
             </w:r>
           </w:p>
           <w:p>
@@ -3088,15 +3274,7 @@
       </w:r>
       <w:proofErr w:type="spellEnd"/>
       <w:r>
-        <w:t xml:space="preserve"> module has a </w:t>
-      </w:r>
-      <w:proofErr w:type="gramStart"/>
-      <w:r>
-        <w:t>40 pin</w:t>
-      </w:r>
-      <w:proofErr w:type="gramEnd"/>
-      <w:r>
-        <w:t xml:space="preserve"> connector that connects by ribbon cable to </w:t>
+        <w:t xml:space="preserve"> module has a 40 pin connector that connects by ribbon cable to </w:t>
       </w:r>
       <w:r>
         <w:t xml:space="preserve">U60 on the G2V1 display. </w:t>
@@ -4468,6 +4646,7 @@
               <w:spacing w:after="0" w:line="240" w:lineRule="auto"/>
             </w:pPr>
             <w:r>
+              <w:lastRenderedPageBreak/>
               <w:t>15</w:t>
             </w:r>
           </w:p>
@@ -5870,7 +6049,6 @@
                 <w:b/>
                 <w:bCs/>
               </w:rPr>
-              <w:lastRenderedPageBreak/>
               <w:t>Interface</w:t>
             </w:r>
           </w:p>
@@ -6803,6 +6981,7 @@
         <w:pStyle w:val="Heading1"/>
       </w:pPr>
       <w:r>
+        <w:lastRenderedPageBreak/>
         <w:t>Testing</w:t>
       </w:r>
     </w:p>
@@ -7104,7 +7283,6 @@
               <w:spacing w:after="0" w:line="240" w:lineRule="auto"/>
             </w:pPr>
             <w:r>
-              <w:lastRenderedPageBreak/>
               <w:t>VFO encoder sent to Thetis</w:t>
             </w:r>
           </w:p>
@@ -7209,15 +7387,7 @@
     </w:p>
     <w:p>
       <w:r>
-        <w:t xml:space="preserve">This guide describes how to download, install and load the Arduino </w:t>
-      </w:r>
-      <w:proofErr w:type="gramStart"/>
-      <w:r>
-        <w:t>software .</w:t>
-      </w:r>
-      <w:proofErr w:type="gramEnd"/>
-      <w:r>
-        <w:t xml:space="preserve"> The guide assumes that you are using the Arduino Integrated Development Environment (IDE) running on a windows platform. For users with different operating systems, different folder locations will probably apply.</w:t>
+        <w:t>This guide describes how to download, install and load the Arduino software . The guide assumes that you are using the Arduino Integrated Development Environment (IDE) running on a windows platform. For users with different operating systems, different folder locations will probably apply.</w:t>
       </w:r>
     </w:p>
     <w:p>
@@ -7254,6 +7424,7 @@
           <w:noProof/>
           <w:lang w:eastAsia="en-GB"/>
         </w:rPr>
+        <w:lastRenderedPageBreak/>
         <w:drawing>
           <wp:inline distT="0" distB="0" distL="0" distR="0" wp14:anchorId="273FA223" wp14:editId="7903E789">
             <wp:extent cx="3861184" cy="3907307"/>
@@ -7331,7 +7502,6 @@
         <w:rPr>
           <w:rFonts w:hint="eastAsia"/>
         </w:rPr>
-        <w:lastRenderedPageBreak/>
         <w:t>Open Arduino IDE, click the File on the left corner and choose "Preferences".</w:t>
       </w:r>
       <w:r>
@@ -7472,15 +7642,8 @@
         <w:pStyle w:val="Heading2"/>
       </w:pPr>
       <w:r>
-        <w:t xml:space="preserve">Upload Demo </w:t>
-      </w:r>
-      <w:proofErr w:type="gramStart"/>
-      <w:r>
-        <w:t>At</w:t>
-      </w:r>
-      <w:proofErr w:type="gramEnd"/>
-      <w:r>
-        <w:t xml:space="preserve"> the First Time</w:t>
+        <w:lastRenderedPageBreak/>
+        <w:t>Upload Demo At the First Time</w:t>
       </w:r>
     </w:p>
     <w:p>
@@ -7494,14 +7657,7 @@
         <w:rPr>
           <w:rFonts w:hint="eastAsia"/>
         </w:rPr>
-        <w:t>Press and hold the BOOTSET button on the Pico board, connect the Pico to the USB port of the computer via the Micro USB cable, and release the button when the computer recognizes a removable hard drive (RPI-</w:t>
-      </w:r>
-      <w:r>
-        <w:rPr>
-          <w:rFonts w:hint="eastAsia"/>
-        </w:rPr>
-        <w:lastRenderedPageBreak/>
-        <w:t>RP2).</w:t>
+        <w:t>Press and hold the BOOTSET button on the Pico board, connect the Pico to the USB port of the computer via the Micro USB cable, and release the button when the computer recognizes a removable hard drive (RPI-RP2).</w:t>
       </w:r>
       <w:r>
         <w:rPr>
@@ -7940,15 +8096,7 @@
         </w:numPr>
       </w:pPr>
       <w:r>
-        <w:t xml:space="preserve">Open the zip file and extract to your PC; for </w:t>
-      </w:r>
-      <w:proofErr w:type="gramStart"/>
-      <w:r>
-        <w:t>example</w:t>
-      </w:r>
-      <w:proofErr w:type="gramEnd"/>
-      <w:r>
-        <w:t xml:space="preserve"> into a folder “SDR” in “documents”</w:t>
+        <w:t>Open the zip file and extract to your PC; for example into a folder “SDR” in “documents”</w:t>
       </w:r>
     </w:p>
     <w:p>

</xml_diff>